<commit_message>
Split the data into training and testing sets
</commit_message>
<xml_diff>
--- a/BH-PCMLAI Capstone Project/Capstone_Project_LucaBigoni_08062024.docx
+++ b/BH-PCMLAI Capstone Project/Capstone_Project_LucaBigoni_08062024.docx
@@ -1,6 +1,6 @@
 
 <file path=word/document.xml><?xml version="1.0" encoding="utf-8"?>
-<w:document xmlns:wpc="http://schemas.microsoft.com/office/word/2010/wordprocessingCanvas" xmlns:cx="http://schemas.microsoft.com/office/drawing/2014/chartex" xmlns:cx1="http://schemas.microsoft.com/office/drawing/2015/9/8/chartex" xmlns:cx2="http://schemas.microsoft.com/office/drawing/2015/10/21/chartex" xmlns:cx3="http://schemas.microsoft.com/office/drawing/2016/5/9/chartex" xmlns:cx4="http://schemas.microsoft.com/office/drawing/2016/5/10/chartex" xmlns:cx5="http://schemas.microsoft.com/office/drawing/2016/5/11/chartex" xmlns:cx6="http://schemas.microsoft.com/office/drawing/2016/5/12/chartex" xmlns:cx7="http://schemas.microsoft.com/office/drawing/2016/5/13/chartex" xmlns:cx8="http://schemas.microsoft.com/office/drawing/2016/5/14/chartex" xmlns:mc="http://schemas.openxmlformats.org/markup-compatibility/2006" xmlns:aink="http://schemas.microsoft.com/office/drawing/2016/ink" xmlns:am3d="http://schemas.microsoft.com/office/drawing/2017/model3d" xmlns:o="urn:schemas-microsoft-com:office:office" xmlns:oel="http://schemas.microsoft.com/office/2019/extlst" xmlns:r="http://schemas.openxmlformats.org/officeDocument/2006/relationships" xmlns:m="http://schemas.openxmlformats.org/officeDocument/2006/math" xmlns:v="urn:schemas-microsoft-com:vml" xmlns:wp14="http://schemas.microsoft.com/office/word/2010/wordprocessingDrawing" xmlns:wp="http://schemas.openxmlformats.org/drawingml/2006/wordprocessingDrawing" xmlns:w10="urn:schemas-microsoft-com:office:word" xmlns:w="http://schemas.openxmlformats.org/wordprocessingml/2006/main" xmlns:w14="http://schemas.microsoft.com/office/word/2010/wordml" xmlns:w15="http://schemas.microsoft.com/office/word/2012/wordml" xmlns:w16cex="http://schemas.microsoft.com/office/word/2018/wordml/cex" xmlns:w16cid="http://schemas.microsoft.com/office/word/2016/wordml/cid" xmlns:w16="http://schemas.microsoft.com/office/word/2018/wordml" xmlns:w16sdtdh="http://schemas.microsoft.com/office/word/2020/wordml/sdtdatahash" xmlns:w16se="http://schemas.microsoft.com/office/word/2015/wordml/symex" xmlns:wpg="http://schemas.microsoft.com/office/word/2010/wordprocessingGroup" xmlns:wpi="http://schemas.microsoft.com/office/word/2010/wordprocessingInk" xmlns:wne="http://schemas.microsoft.com/office/word/2006/wordml" xmlns:wps="http://schemas.microsoft.com/office/word/2010/wordprocessingShape" mc:Ignorable="w14 w15 w16se w16cid w16 w16cex w16sdtdh wp14">
+<w:document xmlns:wpc="http://schemas.microsoft.com/office/word/2010/wordprocessingCanvas" xmlns:cx="http://schemas.microsoft.com/office/drawing/2014/chartex" xmlns:cx1="http://schemas.microsoft.com/office/drawing/2015/9/8/chartex" xmlns:cx2="http://schemas.microsoft.com/office/drawing/2015/10/21/chartex" xmlns:cx3="http://schemas.microsoft.com/office/drawing/2016/5/9/chartex" xmlns:cx4="http://schemas.microsoft.com/office/drawing/2016/5/10/chartex" xmlns:cx5="http://schemas.microsoft.com/office/drawing/2016/5/11/chartex" xmlns:cx6="http://schemas.microsoft.com/office/drawing/2016/5/12/chartex" xmlns:cx7="http://schemas.microsoft.com/office/drawing/2016/5/13/chartex" xmlns:cx8="http://schemas.microsoft.com/office/drawing/2016/5/14/chartex" xmlns:mc="http://schemas.openxmlformats.org/markup-compatibility/2006" xmlns:aink="http://schemas.microsoft.com/office/drawing/2016/ink" xmlns:am3d="http://schemas.microsoft.com/office/drawing/2017/model3d" xmlns:o="urn:schemas-microsoft-com:office:office" xmlns:oel="http://schemas.microsoft.com/office/2019/extlst" xmlns:r="http://schemas.openxmlformats.org/officeDocument/2006/relationships" xmlns:m="http://schemas.openxmlformats.org/officeDocument/2006/math" xmlns:v="urn:schemas-microsoft-com:vml" xmlns:wp14="http://schemas.microsoft.com/office/word/2010/wordprocessingDrawing" xmlns:wp="http://schemas.openxmlformats.org/drawingml/2006/wordprocessingDrawing" xmlns:w10="urn:schemas-microsoft-com:office:word" xmlns:w="http://schemas.openxmlformats.org/wordprocessingml/2006/main" xmlns:w14="http://schemas.microsoft.com/office/word/2010/wordml" xmlns:w15="http://schemas.microsoft.com/office/word/2012/wordml" xmlns:w16cex="http://schemas.microsoft.com/office/word/2018/wordml/cex" xmlns:w16cid="http://schemas.microsoft.com/office/word/2016/wordml/cid" xmlns:w16="http://schemas.microsoft.com/office/word/2018/wordml" xmlns:w16du="http://schemas.microsoft.com/office/word/2023/wordml/word16du" xmlns:w16sdtdh="http://schemas.microsoft.com/office/word/2020/wordml/sdtdatahash" xmlns:w16se="http://schemas.microsoft.com/office/word/2015/wordml/symex" xmlns:wpg="http://schemas.microsoft.com/office/word/2010/wordprocessingGroup" xmlns:wpi="http://schemas.microsoft.com/office/word/2010/wordprocessingInk" xmlns:wne="http://schemas.microsoft.com/office/word/2006/wordml" xmlns:wps="http://schemas.microsoft.com/office/word/2010/wordprocessingShape" mc:Ignorable="w14 w15 w16se w16cid w16 w16cex w16sdtdh w16du wp14">
   <w:body>
     <w:p>
       <w:pPr>
@@ -278,21 +278,7 @@
         <w:rPr>
           <w:lang w:val="en-US"/>
         </w:rPr>
-        <w:t xml:space="preserve">2. A technical write-up in a </w:t>
-      </w:r>
-      <w:proofErr w:type="spellStart"/>
-      <w:r>
-        <w:rPr>
-          <w:lang w:val="en-US"/>
-        </w:rPr>
-        <w:t>Jupyter</w:t>
-      </w:r>
-      <w:proofErr w:type="spellEnd"/>
-      <w:r>
-        <w:rPr>
-          <w:lang w:val="en-US"/>
-        </w:rPr>
-        <w:t xml:space="preserve"> Notebook, detailing the methodologies, code, and evaluations.</w:t>
+        <w:t>2. A technical write-up in a Jupyter Notebook, detailing the methodologies, code, and evaluations.</w:t>
       </w:r>
     </w:p>
     <w:p>
@@ -640,35 +626,7 @@
         <w:rPr>
           <w:lang w:val="en-US"/>
         </w:rPr>
-        <w:t>Predictive maintenance (</w:t>
-      </w:r>
-      <w:proofErr w:type="spellStart"/>
-      <w:r>
-        <w:rPr>
-          <w:lang w:val="en-US"/>
-        </w:rPr>
-        <w:t>PdM</w:t>
-      </w:r>
-      <w:proofErr w:type="spellEnd"/>
-      <w:r>
-        <w:rPr>
-          <w:lang w:val="en-US"/>
-        </w:rPr>
-        <w:t xml:space="preserve">) techniques are designed to help determine the condition of in-service equipment </w:t>
-      </w:r>
-      <w:proofErr w:type="gramStart"/>
-      <w:r>
-        <w:rPr>
-          <w:lang w:val="en-US"/>
-        </w:rPr>
-        <w:t>in order to</w:t>
-      </w:r>
-      <w:proofErr w:type="gramEnd"/>
-      <w:r>
-        <w:rPr>
-          <w:lang w:val="en-US"/>
-        </w:rPr>
-        <w:t xml:space="preserve"> predict when maintenance should be performed. This approach promises cost savings over routine or time-based preventive maintenance because tasks are performed only when warranted. The objective is to predict failures before they happen, based on the machinery's condition monitored through telemetry data.</w:t>
+        <w:t>Predictive maintenance (PdM) techniques are designed to help determine the condition of in-service equipment in order to predict when maintenance should be performed. This approach promises cost savings over routine or time-based preventive maintenance because tasks are performed only when warranted. The objective is to predict failures before they happen, based on the machinery's condition monitored through telemetry data.</w:t>
       </w:r>
     </w:p>
     <w:p>
@@ -789,6 +747,24 @@
         <w:rPr>
           <w:lang w:val="en-US"/>
         </w:rPr>
+        <w:t>Failures records</w:t>
+      </w:r>
+    </w:p>
+    <w:p>
+      <w:pPr>
+        <w:pStyle w:val="Paragrafoelenco"/>
+        <w:numPr>
+          <w:ilvl w:val="0"/>
+          <w:numId w:val="8"/>
+        </w:numPr>
+        <w:rPr>
+          <w:lang w:val="en-US"/>
+        </w:rPr>
+      </w:pPr>
+      <w:r>
+        <w:rPr>
+          <w:lang w:val="en-US"/>
+        </w:rPr>
         <w:t>Machine specifications including types, models, and installation details.</w:t>
       </w:r>
     </w:p>
@@ -849,6 +825,7 @@
         <w:rPr>
           <w:lang w:val="en-US"/>
         </w:rPr>
+        <w:lastRenderedPageBreak/>
         <w:t>Feature Engineering: Generating meaningful features from raw telemetry data, like rolling averages, standard deviations, and more.</w:t>
       </w:r>
     </w:p>
@@ -867,7 +844,6 @@
         <w:rPr>
           <w:lang w:val="en-US"/>
         </w:rPr>
-        <w:lastRenderedPageBreak/>
         <w:t>Model Selection: Comparing different models to find the best predictor. Models could include:</w:t>
       </w:r>
     </w:p>
@@ -1311,7 +1287,6 @@
           <w:szCs w:val="28"/>
           <w:lang w:val="en-US"/>
         </w:rPr>
-        <w:lastRenderedPageBreak/>
         <w:t xml:space="preserve"> Model Evaluation and Finalization</w:t>
       </w:r>
     </w:p>
@@ -1499,21 +1474,7 @@
         <w:rPr>
           <w:lang w:val="en-US"/>
         </w:rPr>
-        <w:t xml:space="preserve">   - Document the entire process in a </w:t>
-      </w:r>
-      <w:proofErr w:type="spellStart"/>
-      <w:r>
-        <w:rPr>
-          <w:lang w:val="en-US"/>
-        </w:rPr>
-        <w:t>Jupyter</w:t>
-      </w:r>
-      <w:proofErr w:type="spellEnd"/>
-      <w:r>
-        <w:rPr>
-          <w:lang w:val="en-US"/>
-        </w:rPr>
-        <w:t xml:space="preserve"> Notebook.</w:t>
+        <w:t xml:space="preserve">   - Document the entire process in a Jupyter Notebook.</w:t>
       </w:r>
     </w:p>
     <w:p>
@@ -1569,21 +1530,7 @@
         <w:rPr>
           <w:lang w:val="en-US"/>
         </w:rPr>
-        <w:t xml:space="preserve">   - Post on GitHub along with the </w:t>
-      </w:r>
-      <w:proofErr w:type="spellStart"/>
-      <w:r>
-        <w:rPr>
-          <w:lang w:val="en-US"/>
-        </w:rPr>
-        <w:t>Jupyter</w:t>
-      </w:r>
-      <w:proofErr w:type="spellEnd"/>
-      <w:r>
-        <w:rPr>
-          <w:lang w:val="en-US"/>
-        </w:rPr>
-        <w:t xml:space="preserve"> Notebook.</w:t>
+        <w:t xml:space="preserve">   - Post on GitHub along with the Jupyter Notebook.</w:t>
       </w:r>
     </w:p>
     <w:p>
@@ -1734,7 +1681,7 @@
 </file>
 
 <file path=word/numbering.xml><?xml version="1.0" encoding="utf-8"?>
-<w:numbering xmlns:wpc="http://schemas.microsoft.com/office/word/2010/wordprocessingCanvas" xmlns:cx="http://schemas.microsoft.com/office/drawing/2014/chartex" xmlns:cx1="http://schemas.microsoft.com/office/drawing/2015/9/8/chartex" xmlns:cx2="http://schemas.microsoft.com/office/drawing/2015/10/21/chartex" xmlns:cx3="http://schemas.microsoft.com/office/drawing/2016/5/9/chartex" xmlns:cx4="http://schemas.microsoft.com/office/drawing/2016/5/10/chartex" xmlns:cx5="http://schemas.microsoft.com/office/drawing/2016/5/11/chartex" xmlns:cx6="http://schemas.microsoft.com/office/drawing/2016/5/12/chartex" xmlns:cx7="http://schemas.microsoft.com/office/drawing/2016/5/13/chartex" xmlns:cx8="http://schemas.microsoft.com/office/drawing/2016/5/14/chartex" xmlns:mc="http://schemas.openxmlformats.org/markup-compatibility/2006" xmlns:aink="http://schemas.microsoft.com/office/drawing/2016/ink" xmlns:am3d="http://schemas.microsoft.com/office/drawing/2017/model3d" xmlns:o="urn:schemas-microsoft-com:office:office" xmlns:oel="http://schemas.microsoft.com/office/2019/extlst" xmlns:r="http://schemas.openxmlformats.org/officeDocument/2006/relationships" xmlns:m="http://schemas.openxmlformats.org/officeDocument/2006/math" xmlns:v="urn:schemas-microsoft-com:vml" xmlns:wp14="http://schemas.microsoft.com/office/word/2010/wordprocessingDrawing" xmlns:wp="http://schemas.openxmlformats.org/drawingml/2006/wordprocessingDrawing" xmlns:w10="urn:schemas-microsoft-com:office:word" xmlns:w="http://schemas.openxmlformats.org/wordprocessingml/2006/main" xmlns:w14="http://schemas.microsoft.com/office/word/2010/wordml" xmlns:w15="http://schemas.microsoft.com/office/word/2012/wordml" xmlns:w16cex="http://schemas.microsoft.com/office/word/2018/wordml/cex" xmlns:w16cid="http://schemas.microsoft.com/office/word/2016/wordml/cid" xmlns:w16="http://schemas.microsoft.com/office/word/2018/wordml" xmlns:w16sdtdh="http://schemas.microsoft.com/office/word/2020/wordml/sdtdatahash" xmlns:w16se="http://schemas.microsoft.com/office/word/2015/wordml/symex" xmlns:wpg="http://schemas.microsoft.com/office/word/2010/wordprocessingGroup" xmlns:wpi="http://schemas.microsoft.com/office/word/2010/wordprocessingInk" xmlns:wne="http://schemas.microsoft.com/office/word/2006/wordml" xmlns:wps="http://schemas.microsoft.com/office/word/2010/wordprocessingShape" mc:Ignorable="w14 w15 w16se w16cid w16 w16cex w16sdtdh wp14">
+<w:numbering xmlns:wpc="http://schemas.microsoft.com/office/word/2010/wordprocessingCanvas" xmlns:cx="http://schemas.microsoft.com/office/drawing/2014/chartex" xmlns:cx1="http://schemas.microsoft.com/office/drawing/2015/9/8/chartex" xmlns:cx2="http://schemas.microsoft.com/office/drawing/2015/10/21/chartex" xmlns:cx3="http://schemas.microsoft.com/office/drawing/2016/5/9/chartex" xmlns:cx4="http://schemas.microsoft.com/office/drawing/2016/5/10/chartex" xmlns:cx5="http://schemas.microsoft.com/office/drawing/2016/5/11/chartex" xmlns:cx6="http://schemas.microsoft.com/office/drawing/2016/5/12/chartex" xmlns:cx7="http://schemas.microsoft.com/office/drawing/2016/5/13/chartex" xmlns:cx8="http://schemas.microsoft.com/office/drawing/2016/5/14/chartex" xmlns:mc="http://schemas.openxmlformats.org/markup-compatibility/2006" xmlns:aink="http://schemas.microsoft.com/office/drawing/2016/ink" xmlns:am3d="http://schemas.microsoft.com/office/drawing/2017/model3d" xmlns:o="urn:schemas-microsoft-com:office:office" xmlns:oel="http://schemas.microsoft.com/office/2019/extlst" xmlns:r="http://schemas.openxmlformats.org/officeDocument/2006/relationships" xmlns:m="http://schemas.openxmlformats.org/officeDocument/2006/math" xmlns:v="urn:schemas-microsoft-com:vml" xmlns:wp14="http://schemas.microsoft.com/office/word/2010/wordprocessingDrawing" xmlns:wp="http://schemas.openxmlformats.org/drawingml/2006/wordprocessingDrawing" xmlns:w10="urn:schemas-microsoft-com:office:word" xmlns:w="http://schemas.openxmlformats.org/wordprocessingml/2006/main" xmlns:w14="http://schemas.microsoft.com/office/word/2010/wordml" xmlns:w15="http://schemas.microsoft.com/office/word/2012/wordml" xmlns:w16cex="http://schemas.microsoft.com/office/word/2018/wordml/cex" xmlns:w16cid="http://schemas.microsoft.com/office/word/2016/wordml/cid" xmlns:w16="http://schemas.microsoft.com/office/word/2018/wordml" xmlns:w16du="http://schemas.microsoft.com/office/word/2023/wordml/word16du" xmlns:w16sdtdh="http://schemas.microsoft.com/office/word/2020/wordml/sdtdatahash" xmlns:w16se="http://schemas.microsoft.com/office/word/2015/wordml/symex" xmlns:wpg="http://schemas.microsoft.com/office/word/2010/wordprocessingGroup" xmlns:wpi="http://schemas.microsoft.com/office/word/2010/wordprocessingInk" xmlns:wne="http://schemas.microsoft.com/office/word/2006/wordml" xmlns:wps="http://schemas.microsoft.com/office/word/2010/wordprocessingShape" mc:Ignorable="w14 w15 w16se w16cid w16 w16cex w16sdtdh w16du wp14">
   <w:abstractNum w:abstractNumId="0" w15:restartNumberingAfterBreak="0">
     <w:nsid w:val="0CF95B04"/>
     <w:multiLevelType w:val="hybridMultilevel"/>
@@ -3126,7 +3073,7 @@
 </file>
 
 <file path=word/styles.xml><?xml version="1.0" encoding="utf-8"?>
-<w:styles xmlns:mc="http://schemas.openxmlformats.org/markup-compatibility/2006" xmlns:r="http://schemas.openxmlformats.org/officeDocument/2006/relationships" xmlns:w="http://schemas.openxmlformats.org/wordprocessingml/2006/main" xmlns:w14="http://schemas.microsoft.com/office/word/2010/wordml" xmlns:w15="http://schemas.microsoft.com/office/word/2012/wordml" xmlns:w16cex="http://schemas.microsoft.com/office/word/2018/wordml/cex" xmlns:w16cid="http://schemas.microsoft.com/office/word/2016/wordml/cid" xmlns:w16="http://schemas.microsoft.com/office/word/2018/wordml" xmlns:w16sdtdh="http://schemas.microsoft.com/office/word/2020/wordml/sdtdatahash" xmlns:w16se="http://schemas.microsoft.com/office/word/2015/wordml/symex" mc:Ignorable="w14 w15 w16se w16cid w16 w16cex w16sdtdh">
+<w:styles xmlns:mc="http://schemas.openxmlformats.org/markup-compatibility/2006" xmlns:r="http://schemas.openxmlformats.org/officeDocument/2006/relationships" xmlns:w="http://schemas.openxmlformats.org/wordprocessingml/2006/main" xmlns:w14="http://schemas.microsoft.com/office/word/2010/wordml" xmlns:w15="http://schemas.microsoft.com/office/word/2012/wordml" xmlns:w16cex="http://schemas.microsoft.com/office/word/2018/wordml/cex" xmlns:w16cid="http://schemas.microsoft.com/office/word/2016/wordml/cid" xmlns:w16="http://schemas.microsoft.com/office/word/2018/wordml" xmlns:w16du="http://schemas.microsoft.com/office/word/2023/wordml/word16du" xmlns:w16sdtdh="http://schemas.microsoft.com/office/word/2020/wordml/sdtdatahash" xmlns:w16se="http://schemas.microsoft.com/office/word/2015/wordml/symex" mc:Ignorable="w14 w15 w16se w16cid w16 w16cex w16sdtdh w16du">
   <w:docDefaults>
     <w:rPrDefault>
       <w:rPr>

</xml_diff>